<commit_message>
Module 3 assignment completed
</commit_message>
<xml_diff>
--- a/Module3/Discussion/Module 3_Discussion_Yves_Greatti.docx
+++ b/Module3/Discussion/Module 3_Discussion_Yves_Greatti.docx
@@ -103,6 +103,13 @@
         </w:rPr>
         <w:t>In your comparison mention:</w:t>
       </w:r>
+    </w:p>
+    <w:p>
+      <w:pPr>
+        <w:rPr>
+          <w:rFonts w:ascii="Helvetica" w:hAnsi="Helvetica"/>
+        </w:rPr>
+      </w:pPr>
       <w:r>
         <w:rPr>
           <w:rFonts w:ascii="Helvetica" w:hAnsi="Helvetica"/>
@@ -110,11 +117,159 @@
         <w:br/>
         <w:t>1)    Which site you prefer and why? (1 sentence)</w:t>
       </w:r>
+    </w:p>
+    <w:p>
+      <w:pPr>
+        <w:rPr>
+          <w:rFonts w:ascii="Helvetica" w:hAnsi="Helvetica"/>
+        </w:rPr>
+      </w:pPr>
+      <w:r>
+        <w:rPr>
+          <w:rFonts w:ascii="Helvetica" w:hAnsi="Helvetica"/>
+        </w:rPr>
+        <w:t xml:space="preserve">I </w:t>
+      </w:r>
+      <w:r>
+        <w:rPr>
+          <w:rFonts w:ascii="Helvetica" w:hAnsi="Helvetica"/>
+        </w:rPr>
+        <w:t xml:space="preserve">find that </w:t>
+      </w:r>
+      <w:r>
+        <w:rPr>
+          <w:rFonts w:ascii="Helvetica" w:hAnsi="Helvetica"/>
+        </w:rPr>
+        <w:t>the NIAID</w:t>
+      </w:r>
+      <w:r>
+        <w:rPr>
+          <w:rFonts w:ascii="Helvetica" w:hAnsi="Helvetica"/>
+        </w:rPr>
+        <w:t xml:space="preserve">’s landing page offers clear and general information on </w:t>
+      </w:r>
+      <w:r>
+        <w:rPr>
+          <w:rFonts w:ascii="Helvetica" w:hAnsi="Helvetica"/>
+        </w:rPr>
+        <w:t>the most common autoimmune diseases</w:t>
+      </w:r>
+      <w:r>
+        <w:rPr>
+          <w:rFonts w:ascii="Helvetica" w:hAnsi="Helvetica"/>
+        </w:rPr>
+        <w:t>, making it easier to navigate and find relevant content.</w:t>
+      </w:r>
+    </w:p>
+    <w:p>
+      <w:pPr>
+        <w:rPr>
+          <w:rFonts w:ascii="Helvetica" w:hAnsi="Helvetica"/>
+        </w:rPr>
+      </w:pPr>
+      <w:r>
+        <w:rPr>
+          <w:rFonts w:ascii="Helvetica" w:hAnsi="Helvetica"/>
+        </w:rPr>
+        <w:t xml:space="preserve">For deeper understanding, it provides separate pages on each individual autoimmune </w:t>
+      </w:r>
+      <w:r>
+        <w:rPr>
+          <w:rFonts w:ascii="Helvetica" w:hAnsi="Helvetica"/>
+        </w:rPr>
+        <w:t>disease</w:t>
+      </w:r>
+      <w:r>
+        <w:rPr>
+          <w:rFonts w:ascii="Helvetica" w:hAnsi="Helvetica"/>
+        </w:rPr>
+        <w:t xml:space="preserve">. Additionally, NIAD’s website caters more towards </w:t>
+      </w:r>
+      <w:r>
+        <w:rPr>
+          <w:rFonts w:ascii="Helvetica" w:hAnsi="Helvetica"/>
+        </w:rPr>
+        <w:t xml:space="preserve">researchers with </w:t>
+      </w:r>
+      <w:r>
+        <w:rPr>
+          <w:rFonts w:ascii="Helvetica" w:hAnsi="Helvetica"/>
+        </w:rPr>
+        <w:t xml:space="preserve">sections dedicated to </w:t>
+      </w:r>
+      <w:r>
+        <w:rPr>
+          <w:rFonts w:ascii="Helvetica" w:hAnsi="Helvetica"/>
+        </w:rPr>
+        <w:t>“</w:t>
+      </w:r>
+      <w:r>
+        <w:rPr>
+          <w:rFonts w:ascii="Helvetica" w:hAnsi="Helvetica"/>
+        </w:rPr>
+        <w:t>G</w:t>
+      </w:r>
+      <w:r>
+        <w:rPr>
+          <w:rFonts w:ascii="Helvetica" w:hAnsi="Helvetica"/>
+        </w:rPr>
+        <w:t>rants &amp; funding”</w:t>
+      </w:r>
+      <w:r>
+        <w:rPr>
+          <w:rFonts w:ascii="Helvetica" w:hAnsi="Helvetica"/>
+        </w:rPr>
+        <w:t xml:space="preserve">, </w:t>
+      </w:r>
+      <w:r>
+        <w:rPr>
+          <w:rFonts w:ascii="Helvetica" w:hAnsi="Helvetica"/>
+        </w:rPr>
+        <w:t>“</w:t>
+      </w:r>
+      <w:proofErr w:type="spellStart"/>
+      <w:r>
+        <w:rPr>
+          <w:rFonts w:ascii="Helvetica" w:hAnsi="Helvetica"/>
+        </w:rPr>
+        <w:t>Labs@NIAMS</w:t>
+      </w:r>
+      <w:proofErr w:type="spellEnd"/>
+      <w:r>
+        <w:rPr>
+          <w:rFonts w:ascii="Helvetica" w:hAnsi="Helvetica"/>
+        </w:rPr>
+        <w:t>”</w:t>
+      </w:r>
+      <w:r>
+        <w:rPr>
+          <w:rFonts w:ascii="Helvetica" w:hAnsi="Helvetica"/>
+        </w:rPr>
+        <w:t xml:space="preserve"> and clinical trials</w:t>
+      </w:r>
+      <w:r>
+        <w:rPr>
+          <w:rFonts w:ascii="Helvetica" w:hAnsi="Helvetica"/>
+        </w:rPr>
+        <w:t>.</w:t>
+      </w:r>
       <w:r>
         <w:rPr>
           <w:rFonts w:ascii="Helvetica" w:hAnsi="Helvetica"/>
         </w:rPr>
         <w:br/>
+      </w:r>
+    </w:p>
+    <w:p>
+      <w:pPr>
+        <w:rPr>
+          <w:rFonts w:ascii="Helvetica" w:hAnsi="Helvetica"/>
+        </w:rPr>
+      </w:pPr>
+      <w:r>
+        <w:rPr>
+          <w:rFonts w:ascii="Helvetica" w:hAnsi="Helvetica"/>
+        </w:rPr>
         <w:t xml:space="preserve">2)    Which site is better for the </w:t>
       </w:r>
       <w:proofErr w:type="gramStart"/>
@@ -131,6 +286,116 @@
         </w:rPr>
         <w:t xml:space="preserve"> and why? (1 sentence)</w:t>
       </w:r>
+    </w:p>
+    <w:p>
+      <w:pPr>
+        <w:rPr>
+          <w:rFonts w:ascii="Helvetica" w:hAnsi="Helvetica"/>
+        </w:rPr>
+      </w:pPr>
+      <w:r>
+        <w:rPr>
+          <w:rFonts w:ascii="Helvetica" w:hAnsi="Helvetica"/>
+        </w:rPr>
+        <w:t xml:space="preserve">For </w:t>
+      </w:r>
+      <w:r>
+        <w:rPr>
+          <w:rFonts w:ascii="Helvetica" w:hAnsi="Helvetica"/>
+        </w:rPr>
+        <w:t>public</w:t>
+      </w:r>
+      <w:r>
+        <w:rPr>
+          <w:rFonts w:ascii="Helvetica" w:hAnsi="Helvetica"/>
+        </w:rPr>
+        <w:t xml:space="preserve"> </w:t>
+      </w:r>
+      <w:r>
+        <w:rPr>
+          <w:rFonts w:ascii="Helvetica" w:hAnsi="Helvetica"/>
+        </w:rPr>
+        <w:t>education</w:t>
+      </w:r>
+      <w:r>
+        <w:rPr>
+          <w:rFonts w:ascii="Helvetica" w:hAnsi="Helvetica"/>
+        </w:rPr>
+        <w:t xml:space="preserve">, NIAMS </w:t>
+      </w:r>
+      <w:r>
+        <w:rPr>
+          <w:rFonts w:ascii="Helvetica" w:hAnsi="Helvetica"/>
+        </w:rPr>
+        <w:t xml:space="preserve">web site </w:t>
+      </w:r>
+      <w:r>
+        <w:rPr>
+          <w:rFonts w:ascii="Helvetica" w:hAnsi="Helvetica"/>
+        </w:rPr>
+        <w:t>is more relevant</w:t>
+      </w:r>
+      <w:r>
+        <w:rPr>
+          <w:rFonts w:ascii="Helvetica" w:hAnsi="Helvetica"/>
+        </w:rPr>
+        <w:t>.</w:t>
+      </w:r>
+      <w:r>
+        <w:rPr>
+          <w:rFonts w:ascii="Helvetica" w:hAnsi="Helvetica"/>
+        </w:rPr>
+        <w:t xml:space="preserve"> </w:t>
+      </w:r>
+      <w:r>
+        <w:rPr>
+          <w:rFonts w:ascii="Helvetica" w:hAnsi="Helvetica"/>
+        </w:rPr>
+        <w:t>I</w:t>
+      </w:r>
+      <w:r>
+        <w:rPr>
+          <w:rFonts w:ascii="Helvetica" w:hAnsi="Helvetica"/>
+        </w:rPr>
+        <w:t xml:space="preserve">t </w:t>
+      </w:r>
+      <w:r>
+        <w:rPr>
+          <w:rFonts w:ascii="Helvetica" w:hAnsi="Helvetica"/>
+        </w:rPr>
+        <w:t>provides comprehensive information on</w:t>
+      </w:r>
+      <w:r>
+        <w:rPr>
+          <w:rFonts w:ascii="Helvetica" w:hAnsi="Helvetica"/>
+        </w:rPr>
+        <w:t xml:space="preserve"> food allergies </w:t>
+      </w:r>
+      <w:r>
+        <w:rPr>
+          <w:rFonts w:ascii="Helvetica" w:hAnsi="Helvetica"/>
+        </w:rPr>
+        <w:t>including risk factors, diagnosis, and practical guidance for managing them in daily life. Access to r</w:t>
+      </w:r>
+      <w:r>
+        <w:rPr>
+          <w:rFonts w:ascii="Helvetica" w:hAnsi="Helvetica"/>
+        </w:rPr>
+        <w:t xml:space="preserve">esearch information is </w:t>
+      </w:r>
+      <w:r>
+        <w:rPr>
+          <w:rFonts w:ascii="Helvetica" w:hAnsi="Helvetica"/>
+        </w:rPr>
+        <w:t>consolidated under a single link.</w:t>
+      </w:r>
+    </w:p>
+    <w:p>
+      <w:pPr>
+        <w:rPr>
+          <w:rFonts w:ascii="Helvetica" w:hAnsi="Helvetica"/>
+        </w:rPr>
+      </w:pPr>
       <w:r>
         <w:rPr>
           <w:rFonts w:ascii="Helvetica" w:hAnsi="Helvetica"/>
@@ -145,6 +410,66 @@
           <w:rFonts w:ascii="Helvetica" w:hAnsi="Helvetica"/>
         </w:rPr>
       </w:pPr>
+      <w:r>
+        <w:rPr>
+          <w:rFonts w:ascii="Helvetica" w:hAnsi="Helvetica"/>
+        </w:rPr>
+        <w:t>Usage of</w:t>
+      </w:r>
+      <w:r>
+        <w:rPr>
+          <w:rFonts w:ascii="Helvetica" w:hAnsi="Helvetica"/>
+        </w:rPr>
+        <w:t xml:space="preserve"> social media such as X(twitter) is an efficient way to communicate scientific results with the public as it </w:t>
+      </w:r>
+      <w:r>
+        <w:rPr>
+          <w:rFonts w:ascii="Helvetica" w:hAnsi="Helvetica"/>
+        </w:rPr>
+        <w:t>encourages</w:t>
+      </w:r>
+      <w:r>
+        <w:rPr>
+          <w:rFonts w:ascii="Helvetica" w:hAnsi="Helvetica"/>
+        </w:rPr>
+        <w:t xml:space="preserve"> conciseness.</w:t>
+      </w:r>
+      <w:r>
+        <w:rPr>
+          <w:rFonts w:ascii="Helvetica" w:hAnsi="Helvetica"/>
+        </w:rPr>
+        <w:t xml:space="preserve"> Other ways to engage with the public consist in public talks (TED conferences), workshops</w:t>
+      </w:r>
+      <w:r>
+        <w:rPr>
+          <w:rFonts w:ascii="Helvetica" w:hAnsi="Helvetica"/>
+        </w:rPr>
+        <w:t>,</w:t>
+      </w:r>
+      <w:r>
+        <w:rPr>
+          <w:rFonts w:ascii="Helvetica" w:hAnsi="Helvetica"/>
+        </w:rPr>
+        <w:t xml:space="preserve"> interactive </w:t>
+      </w:r>
+      <w:r>
+        <w:rPr>
+          <w:rFonts w:ascii="Helvetica" w:hAnsi="Helvetica"/>
+        </w:rPr>
+        <w:t>exhibits,</w:t>
+      </w:r>
+      <w:r>
+        <w:rPr>
+          <w:rFonts w:ascii="Helvetica" w:hAnsi="Helvetica"/>
+        </w:rPr>
+        <w:t xml:space="preserve"> scientific articles in major medias such New York Times, with visuals like charts, infographics and videos</w:t>
+      </w:r>
+      <w:r>
+        <w:rPr>
+          <w:rFonts w:ascii="Helvetica" w:hAnsi="Helvetica"/>
+        </w:rPr>
+        <w:t>, or scientific documentaries on major streaming services.</w:t>
+      </w:r>
     </w:p>
     <w:p>
       <w:pPr>

</xml_diff>